<commit_message>
background tasks,admin pannel added
</commit_message>
<xml_diff>
--- a/Problem Statement- Detect.docx
+++ b/Problem Statement- Detect.docx
@@ -150,71 +150,71 @@
           <w:bCs/>
           <w:lang w:val="en"/>
         </w:rPr>
-        <w:t xml:space="preserve">   a. Each employee should have these basic fields</w:t>
-      </w:r>
-      <w:r>
-        <w:rPr>
-          <w:b/>
-          <w:bCs/>
-        </w:rPr>
-        <w:br/>
-      </w:r>
-      <w:r>
-        <w:rPr>
-          <w:rFonts w:cs="Calibri"/>
-          <w:b/>
-          <w:bCs/>
-          <w:lang w:val="en"/>
-        </w:rPr>
-        <w:t xml:space="preserve">      - Employee id , designation , date of joining </w:t>
-      </w:r>
-      <w:r>
-        <w:rPr>
-          <w:b/>
-          <w:bCs/>
-        </w:rPr>
-        <w:br/>
-      </w:r>
-      <w:r>
-        <w:rPr>
-          <w:rFonts w:cs="Calibri"/>
-          <w:b/>
-          <w:bCs/>
-          <w:lang w:val="en"/>
-        </w:rPr>
-        <w:t xml:space="preserve">      - name , address , phone number , email</w:t>
-      </w:r>
-      <w:r>
-        <w:rPr>
-          <w:b/>
-          <w:bCs/>
-        </w:rPr>
-        <w:br/>
-      </w:r>
-      <w:r>
-        <w:rPr>
-          <w:rFonts w:cs="Calibri"/>
-          <w:b/>
-          <w:bCs/>
-          <w:lang w:val="en"/>
-        </w:rPr>
-        <w:t xml:space="preserve">   b. The Model should not contain ANY duplicate data.</w:t>
-      </w:r>
-      <w:r>
-        <w:rPr>
-          <w:b/>
-          <w:bCs/>
-        </w:rPr>
-        <w:br/>
-      </w:r>
-      <w:r>
-        <w:rPr>
-          <w:rFonts w:cs="Calibri"/>
-          <w:b/>
-          <w:bCs/>
-          <w:lang w:val="en"/>
-        </w:rPr>
-        <w:t xml:space="preserve">   c. The Database should be populated with the data post setup of project (use fixtures) </w:t>
+        <w:t xml:space="preserve"> a. Each employee should have these basic fields</w:t>
+      </w:r>
+      <w:r>
+        <w:rPr>
+          <w:b/>
+          <w:bCs/>
+        </w:rPr>
+        <w:br/>
+      </w:r>
+      <w:r>
+        <w:rPr>
+          <w:rFonts w:cs="Calibri"/>
+          <w:b/>
+          <w:bCs/>
+          <w:lang w:val="en"/>
+        </w:rPr>
+        <w:t xml:space="preserve"> - Employee id , designation , date of joining </w:t>
+      </w:r>
+      <w:r>
+        <w:rPr>
+          <w:b/>
+          <w:bCs/>
+        </w:rPr>
+        <w:br/>
+      </w:r>
+      <w:r>
+        <w:rPr>
+          <w:rFonts w:cs="Calibri"/>
+          <w:b/>
+          <w:bCs/>
+          <w:lang w:val="en"/>
+        </w:rPr>
+        <w:t xml:space="preserve"> - name , address , phone number , email</w:t>
+      </w:r>
+      <w:r>
+        <w:rPr>
+          <w:b/>
+          <w:bCs/>
+        </w:rPr>
+        <w:br/>
+      </w:r>
+      <w:r>
+        <w:rPr>
+          <w:rFonts w:cs="Calibri"/>
+          <w:b/>
+          <w:bCs/>
+          <w:lang w:val="en"/>
+        </w:rPr>
+        <w:t xml:space="preserve"> b. The Model should not contain ANY duplicate data.</w:t>
+      </w:r>
+      <w:r>
+        <w:rPr>
+          <w:b/>
+          <w:bCs/>
+        </w:rPr>
+        <w:br/>
+      </w:r>
+      <w:r>
+        <w:rPr>
+          <w:rFonts w:cs="Calibri"/>
+          <w:b/>
+          <w:bCs/>
+          <w:lang w:val="en"/>
+        </w:rPr>
+        <w:t xml:space="preserve"> c. The Database should be populated with the data post setup of project (use fixtures) </w:t>
       </w:r>
       <w:r>
         <w:rPr>
@@ -255,18 +255,33 @@
       <w:r>
         <w:rPr>
           <w:rFonts w:cs="Calibri"/>
+          <w:b/>
+          <w:bCs/>
           <w:lang w:val="en"/>
         </w:rPr>
         <w:t>5. Create a Periodic Task to update the employee details in the database from fixtures.</w:t>
       </w:r>
-      <w:r>
+    </w:p>
+    <w:p>
+      <w:pPr>
+        <w:pStyle w:val="Normal"/>
+        <w:widowControl w:val="false"/>
+        <w:spacing w:lineRule="auto" w:line="276" w:before="0" w:after="200"/>
+        <w:ind w:left="0" w:hanging="0"/>
         <w:rPr/>
-        <w:br/>
-        <w:br/>
-      </w:r>
-      <w:r>
-        <w:rPr>
-          <w:rFonts w:cs="Calibri"/>
+      </w:pPr>
+      <w:r>
+        <w:rPr>
+          <w:b/>
+          <w:bCs/>
+        </w:rPr>
+        <w:br/>
+      </w:r>
+      <w:r>
+        <w:rPr>
+          <w:rFonts w:cs="Calibri"/>
+          <w:b/>
+          <w:bCs/>
           <w:lang w:val="en"/>
         </w:rPr>
         <w:t>6. Write unit test cases for the models and views using the Django testing suite or pytest</w:t>

</xml_diff>